<commit_message>
feat: peace and blessings, peace and blessings Hallelujah thank YOu Jesus CHrist our Lord ALmighty GOD Most High King Jesus CHrist our Lord and Savior GOD Most Hgih
thank YOu Jesus Christ our Lord Almighty GOD Most High King Jesus Christ our Holy Savior my King of Kings and our Lord of Lords thank You Father GOD Most High
</commit_message>
<xml_diff>
--- a/Translating the Bible/GotQuestion.com Articles/Group 98/translated/Beelzebub_Ukrainian.docx
+++ b/Translating the Bible/GotQuestion.com Articles/Group 98/translated/Beelzebub_Ukrainian.docx
@@ -1,21 +1,19 @@
 
 <file path=word/document.xml><?xml version="1.0" encoding="utf-8"?>
-<w:document xmlns:wpc="http://schemas.microsoft.com/office/word/2010/wordprocessingCanvas" xmlns:cx="http://schemas.microsoft.com/office/drawing/2014/chartex" xmlns:cx1="http://schemas.microsoft.com/office/drawing/2015/9/8/chartex" xmlns:cx2="http://schemas.microsoft.com/office/drawing/2015/10/21/chartex" xmlns:cx3="http://schemas.microsoft.com/office/drawing/2016/5/9/chartex" xmlns:cx4="http://schemas.microsoft.com/office/drawing/2016/5/10/chartex" xmlns:cx5="http://schemas.microsoft.com/office/drawing/2016/5/11/chartex" xmlns:cx6="http://schemas.microsoft.com/office/drawing/2016/5/12/chartex" xmlns:cx7="http://schemas.microsoft.com/office/drawing/2016/5/13/chartex" xmlns:cx8="http://schemas.microsoft.com/office/drawing/2016/5/14/chartex" xmlns:mc="http://schemas.openxmlformats.org/markup-compatibility/2006" xmlns:aink="http://schemas.microsoft.com/office/drawing/2016/ink" xmlns:am3d="http://schemas.microsoft.com/office/drawing/2017/model3d" xmlns:o="urn:schemas-microsoft-com:office:office" xmlns:r="http://schemas.openxmlformats.org/officeDocument/2006/relationships" xmlns:m="http://schemas.openxmlformats.org/officeDocument/2006/math" xmlns:v="urn:schemas-microsoft-com:vml" xmlns:wp14="http://schemas.microsoft.com/office/word/2010/wordprocessingDrawing" xmlns:wp="http://schemas.openxmlformats.org/drawingml/2006/wordprocessingDrawing" xmlns:w10="urn:schemas-microsoft-com:office:word" xmlns:w="http://schemas.openxmlformats.org/wordprocessingml/2006/main" xmlns:w14="http://schemas.microsoft.com/office/word/2010/wordml" xmlns:w15="http://schemas.microsoft.com/office/word/2012/wordml" xmlns:w16cid="http://schemas.microsoft.com/office/word/2016/wordml/cid" xmlns:w16se="http://schemas.microsoft.com/office/word/2015/wordml/symex" xmlns:wpg="http://schemas.microsoft.com/office/word/2010/wordprocessingGroup" xmlns:wpi="http://schemas.microsoft.com/office/word/2010/wordprocessingInk" xmlns:wne="http://schemas.microsoft.com/office/word/2006/wordml" xmlns:wps="http://schemas.microsoft.com/office/word/2010/wordprocessingShape" mc:Ignorable="w14 w15 w16se w16cid wp14">
+<w:document xmlns:wpc="http://schemas.microsoft.com/office/word/2010/wordprocessingCanvas" xmlns:cx="http://schemas.microsoft.com/office/drawing/2014/chartex" xmlns:cx1="http://schemas.microsoft.com/office/drawing/2015/9/8/chartex" xmlns:cx2="http://schemas.microsoft.com/office/drawing/2015/10/21/chartex" xmlns:cx3="http://schemas.microsoft.com/office/drawing/2016/5/9/chartex" xmlns:cx4="http://schemas.microsoft.com/office/drawing/2016/5/10/chartex" xmlns:cx5="http://schemas.microsoft.com/office/drawing/2016/5/11/chartex" xmlns:cx6="http://schemas.microsoft.com/office/drawing/2016/5/12/chartex" xmlns:cx7="http://schemas.microsoft.com/office/drawing/2016/5/13/chartex" xmlns:cx8="http://schemas.microsoft.com/office/drawing/2016/5/14/chartex" xmlns:mc="http://schemas.openxmlformats.org/markup-compatibility/2006" xmlns:aink="http://schemas.microsoft.com/office/drawing/2016/ink" xmlns:am3d="http://schemas.microsoft.com/office/drawing/2017/model3d" xmlns:o="urn:schemas-microsoft-com:office:office" xmlns:oel="http://schemas.microsoft.com/office/2019/extlst" xmlns:r="http://schemas.openxmlformats.org/officeDocument/2006/relationships" xmlns:m="http://schemas.openxmlformats.org/officeDocument/2006/math" xmlns:v="urn:schemas-microsoft-com:vml" xmlns:wp14="http://schemas.microsoft.com/office/word/2010/wordprocessingDrawing" xmlns:wp="http://schemas.openxmlformats.org/drawingml/2006/wordprocessingDrawing" xmlns:w10="urn:schemas-microsoft-com:office:word" xmlns:w="http://schemas.openxmlformats.org/wordprocessingml/2006/main" xmlns:w14="http://schemas.microsoft.com/office/word/2010/wordml" xmlns:w15="http://schemas.microsoft.com/office/word/2012/wordml" xmlns:w16cex="http://schemas.microsoft.com/office/word/2018/wordml/cex" xmlns:w16cid="http://schemas.microsoft.com/office/word/2016/wordml/cid" xmlns:w16="http://schemas.microsoft.com/office/word/2018/wordml" xmlns:w16du="http://schemas.microsoft.com/office/word/2023/wordml/word16du" xmlns:w16sdtdh="http://schemas.microsoft.com/office/word/2020/wordml/sdtdatahash" xmlns:w16se="http://schemas.microsoft.com/office/word/2015/wordml/symex" xmlns:wpg="http://schemas.microsoft.com/office/word/2010/wordprocessingGroup" xmlns:wpi="http://schemas.microsoft.com/office/word/2010/wordprocessingInk" xmlns:wne="http://schemas.microsoft.com/office/word/2006/wordml" xmlns:wps="http://schemas.microsoft.com/office/word/2010/wordprocessingShape" mc:Ignorable="w14 w15 w16se w16cid w16 w16cex w16sdtdh w16du wp14">
   <w:body>
     <w:p>
       <w:pPr>
         <w:rPr>
-          <w:rStyle w:val="Strong"/>
+          <w:rStyle w:val="a3"/>
           <w:rFonts w:cs="Calibri"/>
           <w:b w:val="0"/>
           <w:color w:val="000000"/>
         </w:rPr>
       </w:pPr>
-      <w:bookmarkStart w:id="0" w:name="_GoBack"/>
-      <w:bookmarkEnd w:id="0"/>
-      <w:r>
-        <w:rPr>
-          <w:rStyle w:val="Strong"/>
+      <w:r>
+        <w:rPr>
+          <w:rStyle w:val="a3"/>
           <w:rFonts w:cs="Calibri"/>
           <w:color w:val="000000"/>
         </w:rPr>
@@ -23,18 +21,18 @@
       </w:r>
       <w:r>
         <w:rPr>
-          <w:rStyle w:val="Strong"/>
+          <w:rStyle w:val="a3"/>
           <w:rFonts w:cs="Calibri"/>
           <w:b w:val="0"/>
           <w:color w:val="000000"/>
         </w:rPr>
-        <w:t>Beelzebub</w:t>
+        <w:t>Вельзевул</w:t>
       </w:r>
     </w:p>
     <w:p>
       <w:pPr>
         <w:rPr>
-          <w:rStyle w:val="Strong"/>
+          <w:rStyle w:val="a3"/>
           <w:rFonts w:cs="Calibri"/>
           <w:b w:val="0"/>
           <w:color w:val="000000"/>
@@ -42,7 +40,7 @@
       </w:pPr>
       <w:r>
         <w:rPr>
-          <w:rStyle w:val="Strong"/>
+          <w:rStyle w:val="a3"/>
           <w:rFonts w:cs="Calibri"/>
           <w:color w:val="000000"/>
         </w:rPr>
@@ -53,13 +51,13 @@
           <w:rFonts w:cs="Calibri"/>
           <w:color w:val="000000"/>
         </w:rPr>
-        <w:t>Who was Beelzebub? Why is Beelzebub known as the lord of the flies?</w:t>
+        <w:t>Ким був Вельзевул? Чому Вельзевул відомий як повелитель мух?</w:t>
       </w:r>
     </w:p>
     <w:p>
       <w:pPr>
         <w:rPr>
-          <w:rStyle w:val="Strong"/>
+          <w:rStyle w:val="a3"/>
           <w:rFonts w:cs="Calibri"/>
           <w:color w:val="000000"/>
         </w:rPr>
@@ -79,21 +77,7 @@
           <w:bCs/>
           <w:color w:val="000000"/>
         </w:rPr>
-        <w:t>Question: "Who was Beelzebub?"</w:t>
-      </w:r>
-      <w:r>
-        <w:rPr>
-          <w:rFonts w:cs="Calibri"/>
-          <w:color w:val="000000"/>
-        </w:rPr>
-        <w:br/>
-      </w:r>
-      <w:r>
-        <w:rPr>
-          <w:rFonts w:cs="Calibri"/>
-          <w:color w:val="000000"/>
-        </w:rPr>
-        <w:br/>
+        <w:t>Question: "</w:t>
       </w:r>
       <w:r>
         <w:rPr>
@@ -102,6 +86,38 @@
           <w:bCs/>
           <w:color w:val="000000"/>
         </w:rPr>
+        <w:t>Ким був Вельзевул</w:t>
+      </w:r>
+      <w:r>
+        <w:rPr>
+          <w:rFonts w:cs="Calibri"/>
+          <w:b/>
+          <w:bCs/>
+          <w:color w:val="000000"/>
+        </w:rPr>
+        <w:t>?"</w:t>
+      </w:r>
+      <w:r>
+        <w:rPr>
+          <w:rFonts w:cs="Calibri"/>
+          <w:color w:val="000000"/>
+        </w:rPr>
+        <w:br/>
+      </w:r>
+      <w:r>
+        <w:rPr>
+          <w:rFonts w:cs="Calibri"/>
+          <w:color w:val="000000"/>
+        </w:rPr>
+        <w:br/>
+      </w:r>
+      <w:r>
+        <w:rPr>
+          <w:rFonts w:cs="Calibri"/>
+          <w:b/>
+          <w:bCs/>
+          <w:color w:val="000000"/>
+        </w:rPr>
         <w:t>Answer:</w:t>
       </w:r>
       <w:r>
@@ -113,33 +129,26 @@
       </w:r>
       <w:r>
         <w:rPr>
-          <w:rStyle w:val="Emphasis"/>
-          <w:rFonts w:cs="Calibri"/>
-          <w:color w:val="000000"/>
-        </w:rPr>
-        <w:t>Beelzebub</w:t>
-      </w:r>
-      <w:r>
-        <w:rPr>
-          <w:rFonts w:cs="Calibri"/>
-          <w:color w:val="000000"/>
-        </w:rPr>
-        <w:t> is the Greek form of the name </w:t>
-      </w:r>
-      <w:r>
-        <w:rPr>
-          <w:rStyle w:val="Emphasis"/>
-          <w:rFonts w:cs="Calibri"/>
-          <w:color w:val="000000"/>
-        </w:rPr>
-        <w:t>Baal-zebub</w:t>
-      </w:r>
-      <w:r>
-        <w:rPr>
-          <w:rFonts w:cs="Calibri"/>
-          <w:color w:val="000000"/>
-        </w:rPr>
-        <w:t>, a pagan Philistine god worshiped in the ancient Philistine city of Ekron during the Old Testament times. It is a term signifying “the lord of flies” (2 Kings 1:2). Archaeological excavations at ancient Philistine sites have uncovered golden images of flies. After the time of the Philistines, the Jews changed the name to “Beelzeboul,” as used in the Greek New Testament, meaning “lord of dung.” This name referenced the god of the fly that was worshiped to obtain deliverance from the injuries of that insect. Some biblical scholars believe Beelzebub was also known as the “god of filth,” which later became a name of bitter scorn in the mouth of the Pharisees. As a result, Beelzebub was a particularly contemptible deity, and his name was used by the Jews as an epithet for Satan.</w:t>
+          <w:rFonts w:cs="Calibri"/>
+          <w:i/>
+          <w:iCs/>
+          <w:color w:val="000000"/>
+        </w:rPr>
+        <w:t>Вельзевул</w:t>
+      </w:r>
+      <w:r>
+        <w:rPr>
+          <w:rFonts w:cs="Calibri"/>
+          <w:color w:val="000000"/>
+        </w:rPr>
+        <w:t xml:space="preserve"> - грецька форма імені Ваал-Зевула, язичницького филистимського божка, якому поклонялися в стародавньому филистимському місті Екрон за часів Старого Завіту. Це термін, що означає "повелитель мух" (2 Царів 1:2). Археологічні розкопки на давніх филистимських поселеннях виявили золоті зображення мух. Після часів филистимлян євреї змінили це ім'я на "Вельзевул", яке використовується в грецькому Новому Завіті, що означає "повелитель гною". Це ім'я відсилало до бога мухи, якому поклонялися, аби отримати звільнення від укусів цієї комахи. Деякі дослідники Біблії вважають, що Вельзевул був також відомий як "бог бруду", що пізніше стало символом гіркого презирства в устах фарисеїв. Як наслідок, Вельзевул був особливо презирливим божеством, а його ім'я використовувалося євреями як епітет для сатани.</w:t>
+      </w:r>
+      <w:r>
+        <w:rPr>
+          <w:rFonts w:cs="Calibri"/>
+          <w:color w:val="000000"/>
+        </w:rPr>
+        <w:t xml:space="preserve"> </w:t>
       </w:r>
       <w:r>
         <w:rPr>
@@ -154,37 +163,59 @@
           <w:color w:val="000000"/>
         </w:rPr>
         <w:br/>
-        <w:t>The word has two parts: </w:t>
-      </w:r>
-      <w:r>
-        <w:rPr>
-          <w:rStyle w:val="Emphasis"/>
-          <w:rFonts w:cs="Calibri"/>
-          <w:color w:val="000000"/>
-        </w:rPr>
-        <w:t>Baal</w:t>
-      </w:r>
-      <w:r>
-        <w:rPr>
-          <w:rFonts w:cs="Calibri"/>
-          <w:color w:val="000000"/>
-        </w:rPr>
-        <w:t>, which was the name for the Canaanite fertility gods in the Old Testament; and </w:t>
-      </w:r>
-      <w:r>
-        <w:rPr>
-          <w:rStyle w:val="Emphasis"/>
-          <w:rFonts w:cs="Calibri"/>
-          <w:color w:val="000000"/>
-        </w:rPr>
-        <w:t>Zebul</w:t>
-      </w:r>
-      <w:r>
-        <w:rPr>
-          <w:rFonts w:cs="Calibri"/>
-          <w:color w:val="000000"/>
-        </w:rPr>
-        <w:t>, which means “exalted dwelling.” Putting the two parts together, they formed a name for Satan himself, the prince of demons. This term was first used by the Pharisees in describing Jesus in Matthew 10:24-25. Earlier, they had accused Jesus of casting “out the demons by the ruler of the demons” (Matthew 9:34), referencing Beelzebul (Mark 3:22; Matthew 12:24).</w:t>
+      </w:r>
+      <w:r>
+        <w:rPr>
+          <w:rFonts w:cs="Calibri"/>
+          <w:color w:val="000000"/>
+        </w:rPr>
+        <w:t xml:space="preserve">Слово складається з двох частин: </w:t>
+      </w:r>
+      <w:r>
+        <w:rPr>
+          <w:rFonts w:cs="Calibri"/>
+          <w:i/>
+          <w:iCs/>
+          <w:color w:val="000000"/>
+        </w:rPr>
+        <w:t>Ваал</w:t>
+      </w:r>
+      <w:r>
+        <w:rPr>
+          <w:rFonts w:cs="Calibri"/>
+          <w:color w:val="000000"/>
+        </w:rPr>
+        <w:t xml:space="preserve">, так у Старому Завіті називали ханаанських богів родючості, і </w:t>
+      </w:r>
+      <w:r>
+        <w:rPr>
+          <w:rFonts w:cs="Calibri"/>
+          <w:i/>
+          <w:iCs/>
+          <w:color w:val="000000"/>
+        </w:rPr>
+        <w:t>Зевул</w:t>
+      </w:r>
+      <w:r>
+        <w:rPr>
+          <w:rFonts w:cs="Calibri"/>
+          <w:color w:val="000000"/>
+        </w:rPr>
+        <w:t>, що означає "піднесене житло". Склавши ці дві частини разом, вони утворили ім'я самого сатани, князя демонів. Вперше цей термін використали фарисеї, описуючи Ісуса в Євангелії від Матвія 10:24-25. Раніше вони звинувачували Ісуса в тому, що Він виганяє "</w:t>
+      </w:r>
+      <w:r>
+        <w:rPr>
+          <w:rFonts w:cs="Calibri"/>
+          <w:color w:val="000000"/>
+        </w:rPr>
+        <w:t>нечистих владою володаря демонів</w:t>
+      </w:r>
+      <w:r>
+        <w:rPr>
+          <w:rFonts w:cs="Calibri"/>
+          <w:color w:val="000000"/>
+        </w:rPr>
+        <w:t>" (Матвія 9:34), маючи на увазі Вельзевула (Марка 3:22; Матвія 12:24).</w:t>
       </w:r>
       <w:r>
         <w:rPr>
@@ -199,35 +230,41 @@
           <w:color w:val="000000"/>
         </w:rPr>
         <w:br/>
-        <w:t xml:space="preserve">In Matthew 12:22 Jesus healed a demon-possessed man who was blind and mute. As a result, “all the people were astonished and said, ‘Could this be the Son of David?’ But when the Pharisees heard this, they denied that this could be a work of God, but instead declared: </w:t>
-      </w:r>
-      <w:r>
-        <w:rPr>
-          <w:rFonts w:cs="Calibri"/>
-          <w:color w:val="000000"/>
-        </w:rPr>
-        <w:t>'</w:t>
-      </w:r>
-      <w:r>
-        <w:rPr>
-          <w:rFonts w:cs="Calibri"/>
-          <w:color w:val="000000"/>
-        </w:rPr>
-        <w:t>It is only by Beelzebub, the prince of demons, that this fellow drives out demons</w:t>
-      </w:r>
-      <w:r>
-        <w:rPr>
-          <w:rFonts w:cs="Calibri"/>
-          <w:color w:val="000000"/>
-        </w:rPr>
-        <w:t>'</w:t>
-      </w:r>
-      <w:r>
-        <w:rPr>
-          <w:rFonts w:cs="Calibri"/>
-          <w:color w:val="000000"/>
-        </w:rPr>
-        <w:t>” (Matthew 12:23-24).</w:t>
+      </w:r>
+      <w:r>
+        <w:rPr>
+          <w:rFonts w:cs="Calibri"/>
+          <w:color w:val="000000"/>
+        </w:rPr>
+        <w:t>У Матвія 12:22 Ісус зцілив біснуватого чоловіка, який був сліпим і німим. В результаті "весь народ дивувався і говорив: '</w:t>
+      </w:r>
+      <w:r>
+        <w:rPr>
+          <w:rFonts w:cs="Calibri"/>
+          <w:color w:val="000000"/>
+        </w:rPr>
+        <w:t>Чи Він не Син Давидів</w:t>
+      </w:r>
+      <w:r>
+        <w:rPr>
+          <w:rFonts w:cs="Calibri"/>
+          <w:color w:val="000000"/>
+        </w:rPr>
+        <w:t>?'". Фарисеї ж, почувши це, заперечували, що це може бути діло Боже, а натомість говорили: "</w:t>
+      </w:r>
+      <w:r>
+        <w:rPr>
+          <w:rFonts w:cs="Calibri"/>
+          <w:color w:val="000000"/>
+        </w:rPr>
+        <w:t>Він виганяє нечистих не інакше, як владою Вельзевула, володаря демонів</w:t>
+      </w:r>
+      <w:r>
+        <w:rPr>
+          <w:rFonts w:cs="Calibri"/>
+          <w:color w:val="000000"/>
+        </w:rPr>
+        <w:t>" (Матвія 12:23-24).</w:t>
       </w:r>
       <w:r>
         <w:rPr>
@@ -242,37 +279,13 @@
           <w:color w:val="000000"/>
         </w:rPr>
         <w:br/>
-        <w:t xml:space="preserve">It is remarkable that the Pharisees reacted to this incredible miracle by Jesus in the very opposite way of that of the multitude, who realized that Jesus was from God. In fact, it was an admission by the Pharisees that Jesus worked miracles or performed deeds beyond the reach of any unaided human power, but they attributed this power to Beelzebub instead of God. </w:t>
-      </w:r>
-      <w:proofErr w:type="gramStart"/>
-      <w:r>
-        <w:rPr>
-          <w:rFonts w:cs="Calibri"/>
-          <w:color w:val="000000"/>
-        </w:rPr>
-        <w:t>Actually, they</w:t>
-      </w:r>
-      <w:proofErr w:type="gramEnd"/>
-      <w:r>
-        <w:rPr>
-          <w:rFonts w:cs="Calibri"/>
-          <w:color w:val="000000"/>
-        </w:rPr>
-        <w:t xml:space="preserve"> should have known better: the devil cannot do works of pure goodness. However, </w:t>
-      </w:r>
-      <w:r>
-        <w:rPr>
-          <w:rFonts w:cs="Calibri"/>
-          <w:color w:val="000000"/>
-        </w:rPr>
-        <w:t xml:space="preserve">in </w:t>
-      </w:r>
-      <w:r>
-        <w:rPr>
-          <w:rFonts w:cs="Calibri"/>
-          <w:color w:val="000000"/>
-        </w:rPr>
-        <w:t>their self-absorbed pride, these Pharisees knew that, if the teachings of Jesus should prevail among the people, their influence over them was at an end. So, the miracle they did not deny, but instead attributed it to an infernal power, “Beelzebub the prince of the demons.”</w:t>
+      </w:r>
+      <w:r>
+        <w:rPr>
+          <w:rFonts w:cs="Calibri"/>
+          <w:color w:val="000000"/>
+        </w:rPr>
+        <w:t>Показово, що фарисеї відреагували на це неймовірне чудо Ісуса зовсім не так, як народ, який зрозумів, що Ісус прийшов від Бога. Фактично, це було визнання фарисеями того, що Ісус творив чудеса або здійснював вчинки, непідвладні жодній людській силі, але вони приписували цю силу Вельзевулу, а не Богові. Насправді, вони повинні були б знати краще: диявол не може творити діла чистого добра. Однак у своїй самозакоханій гордині ці фарисеї знали, що якщо вчення Ісуса переможе серед людей, то їхньому впливу на них настане кінець. Тому вони не заперечували чудо, а приписували його нечистій силі, "вельзевулу, князю демонів".</w:t>
       </w:r>
       <w:r>
         <w:rPr>
@@ -287,37 +300,13 @@
           <w:color w:val="000000"/>
         </w:rPr>
         <w:br/>
-        <w:t>The greater question is this: what relevance does this have to us as Christians today? In Matthew 10, Jesus provides us with the very essence of what it means to be His disciple. Here we learn that He is about to send out His apostles into the world to preach the gospel (Matthew 10:7). He gives them specific instructions on what to do and what not to do. He warns them, “Be on your guard against men; they will hand you over to the local councils and flog you in their synagogues</w:t>
-      </w:r>
-      <w:proofErr w:type="gramStart"/>
-      <w:r>
-        <w:rPr>
-          <w:rFonts w:cs="Calibri"/>
-          <w:color w:val="000000"/>
-        </w:rPr>
-        <w:t>. . . .</w:t>
-      </w:r>
-      <w:proofErr w:type="gramEnd"/>
-      <w:r>
-        <w:rPr>
-          <w:rFonts w:cs="Calibri"/>
-          <w:color w:val="000000"/>
-        </w:rPr>
-        <w:t xml:space="preserve"> All men will hate you because of me</w:t>
-      </w:r>
-      <w:r>
-        <w:rPr>
-          <w:rFonts w:cs="Calibri"/>
-          <w:color w:val="000000"/>
-        </w:rPr>
-        <w:t xml:space="preserve"> …</w:t>
-      </w:r>
-      <w:r>
-        <w:rPr>
-          <w:rFonts w:cs="Calibri"/>
-          <w:color w:val="000000"/>
-        </w:rPr>
-        <w:t xml:space="preserve">” (Matthew 10:17, 22). Then He adds, “A student is not above his teacher, nor a servant above his master. It is enough for the student to be like his teacher, and the servant like his master. If </w:t>
+      </w:r>
+      <w:r>
+        <w:rPr>
+          <w:rFonts w:cs="Calibri"/>
+          <w:color w:val="000000"/>
+        </w:rPr>
+        <w:t xml:space="preserve">Важливіше питання полягає в наступному: яке відношення це має до нас, Християн, сьогодні? У Євангелії від Матвія 10 Ісус дає нам саму суть того, що означає бути Його учнем. Тут ми дізнаємося, що Він збирається послати Своїх апостолів у світ проповідувати Євангеліє (Матвія 10:7). Він дає їм конкретні вказівки про те, що робити і чого не робити. Він попереджає їх: "Стережіться людей, бо вони видадуть вас місцевим радам і будуть бити вас у своїх синагогах. . . . Усі люди зненавидять вас за Мене ..." (Матвія 10:17, 22). Далі Він додає: "Учень—не важливіший за вчителя свого, а слуга—за свого господаря. Учневі потрібно радіти, коли його сприймають як вчителя, а слузі—як пана його. Якщо люди називають Мене, голову родини, Вельзевулом, то наскільки певніше є те, </w:t>
       </w:r>
       <w:r>
         <w:rPr>
@@ -325,7 +314,7 @@
           <w:color w:val="000000"/>
         </w:rPr>
         <w:lastRenderedPageBreak/>
-        <w:t>the head of the house has been called Beelzebub, how much more the members of his household!” (Matthew 10:24-25).</w:t>
+        <w:t>що вони ображатимуть і вас, і домашніх ваших!" (Матвія 10:24-25).</w:t>
       </w:r>
       <w:r>
         <w:rPr>
@@ -340,7 +329,41 @@
           <w:color w:val="000000"/>
         </w:rPr>
         <w:br/>
-        <w:t>The point Jesus is making to us today is that, if people are calling Him Satan, as did the Pharisees of His time, they would surely call His disciples the same. In John chapter 15 Jesus declares, “If the world hates you, keep in mind that it hated me first. If you belonged to the world, it would love you as its own. As it is, you do not belong to the world, but I have chosen you out of the world. That is why the world hates you. Remember the words I spoke to you: ‘No servant is greater than his master.’ If they persecuted me, they will persecute you also. If they obeyed my teaching, they will obey yours also. They will treat you this way because of my name, for they do not know the One who sent me” (John 15:18-21).</w:t>
+      </w:r>
+      <w:r>
+        <w:rPr>
+          <w:rFonts w:cs="Calibri"/>
+          <w:color w:val="000000"/>
+        </w:rPr>
+        <w:t>Ісус говорить нам сьогодні про те, що якщо люди називають Його сатаною, як це робили фарисеї Його часу, то вони, безсумнівно, так само називатимуть і Його учнів. У 15-му розділі Євангелія від Івана Ісус заявляє: "</w:t>
+      </w:r>
+      <w:r>
+        <w:rPr>
+          <w:rFonts w:cs="Calibri"/>
+          <w:color w:val="000000"/>
+        </w:rPr>
+        <w:t>Якщо світ зненавидить вас, то пам’ятайте, що він іще раніше зненавидів Мене. Якби належали ви світу, він, як своїх, любив би вас. Але ви не належите світу, бо Я обрав вас зі світу, і тому світ вас ненавидить. І пам’ятайте, що Я сказав вам: „Слуга не важливіший за свого господаря”. Хто переслідує Мене, той переслідує і вас. Хто ж слухатиметься Мого вчення, той слухатиметься й вашого слова.</w:t>
+      </w:r>
+      <w:r>
+        <w:rPr>
+          <w:rFonts w:cs="Calibri"/>
+          <w:color w:val="000000"/>
+        </w:rPr>
+        <w:t xml:space="preserve"> </w:t>
+      </w:r>
+      <w:r>
+        <w:rPr>
+          <w:rFonts w:cs="Calibri"/>
+          <w:color w:val="000000"/>
+        </w:rPr>
+        <w:t>Але люди робитимуть усе це вам з-за Мене, не знаючи Того, Хто послав Мене.</w:t>
+      </w:r>
+      <w:r>
+        <w:rPr>
+          <w:rFonts w:cs="Calibri"/>
+          <w:color w:val="000000"/>
+        </w:rPr>
+        <w:t>" (Івана 15:18-21).</w:t>
       </w:r>
     </w:p>
     <w:p>
@@ -398,7 +421,22 @@
           <w:rFonts w:cs="Calibri"/>
           <w:color w:val="000000"/>
         </w:rPr>
-        <w:t>"&gt;English&lt;/a&gt;&lt;br&gt;&lt;br&gt;</w:t>
+        <w:t>"&gt;</w:t>
+      </w:r>
+      <w:r>
+        <w:rPr>
+          <w:rFonts w:cs="Calibri"/>
+          <w:color w:val="000000"/>
+          <w:lang w:val="uk-UA"/>
+        </w:rPr>
+        <w:t>Англійською</w:t>
+      </w:r>
+      <w:r>
+        <w:rPr>
+          <w:rFonts w:cs="Calibri"/>
+          <w:color w:val="000000"/>
+        </w:rPr>
+        <w:t>&lt;/a&gt;&lt;br&gt;&lt;br&gt;</w:t>
       </w:r>
     </w:p>
     <w:sectPr>
@@ -412,7 +450,7 @@
 </file>
 
 <file path=word/numbering.xml><?xml version="1.0" encoding="utf-8"?>
-<w:numbering xmlns:wpc="http://schemas.microsoft.com/office/word/2010/wordprocessingCanvas" xmlns:cx="http://schemas.microsoft.com/office/drawing/2014/chartex" xmlns:cx1="http://schemas.microsoft.com/office/drawing/2015/9/8/chartex" xmlns:cx2="http://schemas.microsoft.com/office/drawing/2015/10/21/chartex" xmlns:cx3="http://schemas.microsoft.com/office/drawing/2016/5/9/chartex" xmlns:cx4="http://schemas.microsoft.com/office/drawing/2016/5/10/chartex" xmlns:cx5="http://schemas.microsoft.com/office/drawing/2016/5/11/chartex" xmlns:cx6="http://schemas.microsoft.com/office/drawing/2016/5/12/chartex" xmlns:cx7="http://schemas.microsoft.com/office/drawing/2016/5/13/chartex" xmlns:cx8="http://schemas.microsoft.com/office/drawing/2016/5/14/chartex" xmlns:mc="http://schemas.openxmlformats.org/markup-compatibility/2006" xmlns:aink="http://schemas.microsoft.com/office/drawing/2016/ink" xmlns:am3d="http://schemas.microsoft.com/office/drawing/2017/model3d" xmlns:o="urn:schemas-microsoft-com:office:office" xmlns:r="http://schemas.openxmlformats.org/officeDocument/2006/relationships" xmlns:m="http://schemas.openxmlformats.org/officeDocument/2006/math" xmlns:v="urn:schemas-microsoft-com:vml" xmlns:wp14="http://schemas.microsoft.com/office/word/2010/wordprocessingDrawing" xmlns:wp="http://schemas.openxmlformats.org/drawingml/2006/wordprocessingDrawing" xmlns:w10="urn:schemas-microsoft-com:office:word" xmlns:w="http://schemas.openxmlformats.org/wordprocessingml/2006/main" xmlns:w14="http://schemas.microsoft.com/office/word/2010/wordml" xmlns:w15="http://schemas.microsoft.com/office/word/2012/wordml" xmlns:w16cid="http://schemas.microsoft.com/office/word/2016/wordml/cid" xmlns:w16se="http://schemas.microsoft.com/office/word/2015/wordml/symex" xmlns:wpg="http://schemas.microsoft.com/office/word/2010/wordprocessingGroup" xmlns:wpi="http://schemas.microsoft.com/office/word/2010/wordprocessingInk" xmlns:wne="http://schemas.microsoft.com/office/word/2006/wordml" xmlns:wps="http://schemas.microsoft.com/office/word/2010/wordprocessingShape" mc:Ignorable="w14 w15 w16se w16cid wp14">
+<w:numbering xmlns:wpc="http://schemas.microsoft.com/office/word/2010/wordprocessingCanvas" xmlns:cx="http://schemas.microsoft.com/office/drawing/2014/chartex" xmlns:cx1="http://schemas.microsoft.com/office/drawing/2015/9/8/chartex" xmlns:cx2="http://schemas.microsoft.com/office/drawing/2015/10/21/chartex" xmlns:cx3="http://schemas.microsoft.com/office/drawing/2016/5/9/chartex" xmlns:cx4="http://schemas.microsoft.com/office/drawing/2016/5/10/chartex" xmlns:cx5="http://schemas.microsoft.com/office/drawing/2016/5/11/chartex" xmlns:cx6="http://schemas.microsoft.com/office/drawing/2016/5/12/chartex" xmlns:cx7="http://schemas.microsoft.com/office/drawing/2016/5/13/chartex" xmlns:cx8="http://schemas.microsoft.com/office/drawing/2016/5/14/chartex" xmlns:mc="http://schemas.openxmlformats.org/markup-compatibility/2006" xmlns:aink="http://schemas.microsoft.com/office/drawing/2016/ink" xmlns:am3d="http://schemas.microsoft.com/office/drawing/2017/model3d" xmlns:o="urn:schemas-microsoft-com:office:office" xmlns:oel="http://schemas.microsoft.com/office/2019/extlst" xmlns:r="http://schemas.openxmlformats.org/officeDocument/2006/relationships" xmlns:m="http://schemas.openxmlformats.org/officeDocument/2006/math" xmlns:v="urn:schemas-microsoft-com:vml" xmlns:wp14="http://schemas.microsoft.com/office/word/2010/wordprocessingDrawing" xmlns:wp="http://schemas.openxmlformats.org/drawingml/2006/wordprocessingDrawing" xmlns:w10="urn:schemas-microsoft-com:office:word" xmlns:w="http://schemas.openxmlformats.org/wordprocessingml/2006/main" xmlns:w14="http://schemas.microsoft.com/office/word/2010/wordml" xmlns:w15="http://schemas.microsoft.com/office/word/2012/wordml" xmlns:w16cex="http://schemas.microsoft.com/office/word/2018/wordml/cex" xmlns:w16cid="http://schemas.microsoft.com/office/word/2016/wordml/cid" xmlns:w16="http://schemas.microsoft.com/office/word/2018/wordml" xmlns:w16du="http://schemas.microsoft.com/office/word/2023/wordml/word16du" xmlns:w16sdtdh="http://schemas.microsoft.com/office/word/2020/wordml/sdtdatahash" xmlns:w16se="http://schemas.microsoft.com/office/word/2015/wordml/symex" xmlns:wpg="http://schemas.microsoft.com/office/word/2010/wordprocessingGroup" xmlns:wpi="http://schemas.microsoft.com/office/word/2010/wordprocessingInk" xmlns:wne="http://schemas.microsoft.com/office/word/2006/wordml" xmlns:wps="http://schemas.microsoft.com/office/word/2010/wordprocessingShape" mc:Ignorable="w14 w15 w16se w16cid w16 w16cex w16sdtdh w16du wp14">
   <w:abstractNum w:abstractNumId="0" w15:restartNumberingAfterBreak="0">
     <w:nsid w:val="FFFFFF1D"/>
     <w:multiLevelType w:val="multilevel"/>
@@ -553,24 +591,24 @@
       </w:rPr>
     </w:lvl>
   </w:abstractNum>
-  <w:num w:numId="1">
+  <w:num w:numId="1" w16cid:durableId="666441810">
     <w:abstractNumId w:val="0"/>
   </w:num>
 </w:numbering>
 </file>
 
 <file path=word/styles.xml><?xml version="1.0" encoding="utf-8"?>
-<w:styles xmlns:mc="http://schemas.openxmlformats.org/markup-compatibility/2006" xmlns:r="http://schemas.openxmlformats.org/officeDocument/2006/relationships" xmlns:w="http://schemas.openxmlformats.org/wordprocessingml/2006/main" xmlns:w14="http://schemas.microsoft.com/office/word/2010/wordml" xmlns:w15="http://schemas.microsoft.com/office/word/2012/wordml" xmlns:w16cid="http://schemas.microsoft.com/office/word/2016/wordml/cid" xmlns:w16se="http://schemas.microsoft.com/office/word/2015/wordml/symex" mc:Ignorable="w14 w15 w16se w16cid">
+<w:styles xmlns:mc="http://schemas.openxmlformats.org/markup-compatibility/2006" xmlns:r="http://schemas.openxmlformats.org/officeDocument/2006/relationships" xmlns:w="http://schemas.openxmlformats.org/wordprocessingml/2006/main" xmlns:w14="http://schemas.microsoft.com/office/word/2010/wordml" xmlns:w15="http://schemas.microsoft.com/office/word/2012/wordml" xmlns:w16cex="http://schemas.microsoft.com/office/word/2018/wordml/cex" xmlns:w16cid="http://schemas.microsoft.com/office/word/2016/wordml/cid" xmlns:w16="http://schemas.microsoft.com/office/word/2018/wordml" xmlns:w16du="http://schemas.microsoft.com/office/word/2023/wordml/word16du" xmlns:w16sdtdh="http://schemas.microsoft.com/office/word/2020/wordml/sdtdatahash" xmlns:w16se="http://schemas.microsoft.com/office/word/2015/wordml/symex" mc:Ignorable="w14 w15 w16se w16cid w16 w16cex w16sdtdh w16du">
   <w:docDefaults>
     <w:rPrDefault>
       <w:rPr>
         <w:rFonts w:ascii="Calibri" w:eastAsia="Calibri" w:hAnsi="Calibri" w:cs="Times New Roman"/>
-        <w:lang w:val="en-US" w:eastAsia="en-US" w:bidi="ar-SA"/>
+        <w:lang w:val="uk-UA" w:eastAsia="uk-UA" w:bidi="ar-SA"/>
       </w:rPr>
     </w:rPrDefault>
     <w:pPrDefault/>
   </w:docDefaults>
-  <w:latentStyles w:defLockedState="0" w:defUIPriority="99" w:defSemiHidden="0" w:defUnhideWhenUsed="0" w:defQFormat="0" w:count="375">
+  <w:latentStyles w:defLockedState="0" w:defUIPriority="99" w:defSemiHidden="0" w:defUnhideWhenUsed="0" w:defQFormat="0" w:count="376">
     <w:lsdException w:name="Normal" w:uiPriority="0" w:qFormat="1"/>
     <w:lsdException w:name="heading 1" w:uiPriority="9" w:qFormat="1"/>
     <w:lsdException w:name="heading 2" w:semiHidden="1" w:uiPriority="9" w:unhideWhenUsed="1" w:qFormat="1"/>
@@ -946,8 +984,9 @@
     <w:lsdException w:name="Smart Hyperlink" w:semiHidden="1" w:unhideWhenUsed="1"/>
     <w:lsdException w:name="Hashtag" w:semiHidden="1" w:unhideWhenUsed="1"/>
     <w:lsdException w:name="Unresolved Mention" w:semiHidden="1" w:unhideWhenUsed="1"/>
+    <w:lsdException w:name="Smart Link" w:semiHidden="1" w:unhideWhenUsed="1"/>
   </w:latentStyles>
-  <w:style w:type="paragraph" w:default="1" w:styleId="Normal">
+  <w:style w:type="paragraph" w:default="1" w:styleId="a">
     <w:name w:val="Normal"/>
     <w:qFormat/>
     <w:rsid w:val="0072302E"/>
@@ -957,15 +996,16 @@
     <w:rPr>
       <w:sz w:val="22"/>
       <w:szCs w:val="22"/>
+      <w:lang w:val="en-US" w:eastAsia="en-US"/>
     </w:rPr>
   </w:style>
-  <w:style w:type="character" w:default="1" w:styleId="DefaultParagraphFont">
+  <w:style w:type="character" w:default="1" w:styleId="a0">
     <w:name w:val="Default Paragraph Font"/>
     <w:uiPriority w:val="1"/>
     <w:semiHidden/>
     <w:unhideWhenUsed/>
   </w:style>
-  <w:style w:type="table" w:default="1" w:styleId="TableNormal">
+  <w:style w:type="table" w:default="1" w:styleId="a1">
     <w:name w:val="Normal Table"/>
     <w:uiPriority w:val="99"/>
     <w:semiHidden/>
@@ -980,13 +1020,13 @@
       </w:tblCellMar>
     </w:tblPr>
   </w:style>
-  <w:style w:type="numbering" w:default="1" w:styleId="NoList">
+  <w:style w:type="numbering" w:default="1" w:styleId="a2">
     <w:name w:val="No List"/>
     <w:uiPriority w:val="99"/>
     <w:semiHidden/>
     <w:unhideWhenUsed/>
   </w:style>
-  <w:style w:type="character" w:styleId="Strong">
+  <w:style w:type="character" w:styleId="a3">
     <w:name w:val="Strong"/>
     <w:uiPriority w:val="22"/>
     <w:qFormat/>
@@ -1004,9 +1044,10 @@
     <w:rPr>
       <w:sz w:val="22"/>
       <w:szCs w:val="22"/>
+      <w:lang w:val="en-US" w:eastAsia="en-US"/>
     </w:rPr>
   </w:style>
-  <w:style w:type="character" w:styleId="Hyperlink">
+  <w:style w:type="character" w:styleId="a4">
     <w:name w:val="Hyperlink"/>
     <w:uiPriority w:val="99"/>
     <w:unhideWhenUsed/>
@@ -1025,15 +1066,15 @@
   </w:style>
   <w:style w:type="character" w:customStyle="1" w:styleId="apple-style-span">
     <w:name w:val="apple-style-span"/>
-    <w:basedOn w:val="DefaultParagraphFont"/>
+    <w:basedOn w:val="a0"/>
     <w:rsid w:val="00933597"/>
   </w:style>
   <w:style w:type="character" w:customStyle="1" w:styleId="apple-converted-space">
     <w:name w:val="apple-converted-space"/>
-    <w:basedOn w:val="DefaultParagraphFont"/>
+    <w:basedOn w:val="a0"/>
     <w:rsid w:val="00933597"/>
   </w:style>
-  <w:style w:type="character" w:styleId="CommentReference">
+  <w:style w:type="character" w:styleId="a5">
     <w:name w:val="annotation reference"/>
     <w:uiPriority w:val="99"/>
     <w:semiHidden/>
@@ -1044,10 +1085,10 @@
       <w:szCs w:val="16"/>
     </w:rPr>
   </w:style>
-  <w:style w:type="paragraph" w:styleId="CommentText">
+  <w:style w:type="paragraph" w:styleId="a6">
     <w:name w:val="annotation text"/>
-    <w:basedOn w:val="Normal"/>
-    <w:link w:val="CommentTextChar"/>
+    <w:basedOn w:val="a"/>
+    <w:link w:val="a7"/>
     <w:uiPriority w:val="99"/>
     <w:semiHidden/>
     <w:unhideWhenUsed/>
@@ -1057,19 +1098,19 @@
       <w:szCs w:val="20"/>
     </w:rPr>
   </w:style>
-  <w:style w:type="character" w:customStyle="1" w:styleId="CommentTextChar">
-    <w:name w:val="Comment Text Char"/>
-    <w:basedOn w:val="DefaultParagraphFont"/>
-    <w:link w:val="CommentText"/>
+  <w:style w:type="character" w:customStyle="1" w:styleId="a7">
+    <w:name w:val="Текст примітки Знак"/>
+    <w:basedOn w:val="a0"/>
+    <w:link w:val="a6"/>
     <w:uiPriority w:val="99"/>
     <w:semiHidden/>
     <w:rsid w:val="00A55D36"/>
   </w:style>
-  <w:style w:type="paragraph" w:styleId="CommentSubject">
+  <w:style w:type="paragraph" w:styleId="a8">
     <w:name w:val="annotation subject"/>
-    <w:basedOn w:val="CommentText"/>
-    <w:next w:val="CommentText"/>
-    <w:link w:val="CommentSubjectChar"/>
+    <w:basedOn w:val="a6"/>
+    <w:next w:val="a6"/>
+    <w:link w:val="a9"/>
     <w:uiPriority w:val="99"/>
     <w:semiHidden/>
     <w:unhideWhenUsed/>
@@ -1079,9 +1120,9 @@
       <w:bCs/>
     </w:rPr>
   </w:style>
-  <w:style w:type="character" w:customStyle="1" w:styleId="CommentSubjectChar">
-    <w:name w:val="Comment Subject Char"/>
-    <w:link w:val="CommentSubject"/>
+  <w:style w:type="character" w:customStyle="1" w:styleId="a9">
+    <w:name w:val="Тема примітки Знак"/>
+    <w:link w:val="a8"/>
     <w:uiPriority w:val="99"/>
     <w:semiHidden/>
     <w:rsid w:val="00A55D36"/>
@@ -1090,10 +1131,10 @@
       <w:bCs/>
     </w:rPr>
   </w:style>
-  <w:style w:type="paragraph" w:styleId="BalloonText">
+  <w:style w:type="paragraph" w:styleId="aa">
     <w:name w:val="Balloon Text"/>
-    <w:basedOn w:val="Normal"/>
-    <w:link w:val="BalloonTextChar"/>
+    <w:basedOn w:val="a"/>
+    <w:link w:val="ab"/>
     <w:uiPriority w:val="99"/>
     <w:semiHidden/>
     <w:unhideWhenUsed/>
@@ -1107,9 +1148,9 @@
       <w:szCs w:val="16"/>
     </w:rPr>
   </w:style>
-  <w:style w:type="character" w:customStyle="1" w:styleId="BalloonTextChar">
-    <w:name w:val="Balloon Text Char"/>
-    <w:link w:val="BalloonText"/>
+  <w:style w:type="character" w:customStyle="1" w:styleId="ab">
+    <w:name w:val="Текст у виносці Знак"/>
+    <w:link w:val="aa"/>
     <w:uiPriority w:val="99"/>
     <w:semiHidden/>
     <w:rsid w:val="00A55D36"/>
@@ -1119,7 +1160,7 @@
       <w:szCs w:val="16"/>
     </w:rPr>
   </w:style>
-  <w:style w:type="character" w:styleId="Emphasis">
+  <w:style w:type="character" w:styleId="ac">
     <w:name w:val="Emphasis"/>
     <w:uiPriority w:val="20"/>
     <w:qFormat/>

</xml_diff>